<commit_message>
Added function to specify lists for playblack. Unexpected keystrokes will be counted as incorrect and the routine will continue.
</commit_message>
<xml_diff>
--- a/README/Snr50.docx
+++ b/README/Snr50.docx
@@ -3,48 +3,677 @@
 <w:document xmlns:wpc="http://schemas.microsoft.com/office/word/2010/wordprocessingCanvas" xmlns:cx="http://schemas.microsoft.com/office/drawing/2014/chartex" xmlns:cx1="http://schemas.microsoft.com/office/drawing/2015/9/8/chartex" xmlns:cx2="http://schemas.microsoft.com/office/drawing/2015/10/21/chartex" xmlns:cx3="http://schemas.microsoft.com/office/drawing/2016/5/9/chartex" xmlns:cx4="http://schemas.microsoft.com/office/drawing/2016/5/10/chartex" xmlns:cx5="http://schemas.microsoft.com/office/drawing/2016/5/11/chartex" xmlns:cx6="http://schemas.microsoft.com/office/drawing/2016/5/12/chartex" xmlns:cx7="http://schemas.microsoft.com/office/drawing/2016/5/13/chartex" xmlns:cx8="http://schemas.microsoft.com/office/drawing/2016/5/14/chartex" xmlns:mc="http://schemas.openxmlformats.org/markup-compatibility/2006" xmlns:aink="http://schemas.microsoft.com/office/drawing/2016/ink" xmlns:am3d="http://schemas.microsoft.com/office/drawing/2017/model3d" xmlns:o="urn:schemas-microsoft-com:office:office" xmlns:r="http://schemas.openxmlformats.org/officeDocument/2006/relationships" xmlns:m="http://schemas.openxmlformats.org/officeDocument/2006/math" xmlns:v="urn:schemas-microsoft-com:vml" xmlns:wp14="http://schemas.microsoft.com/office/word/2010/wordprocessingDrawing" xmlns:wp="http://schemas.openxmlformats.org/drawingml/2006/wordprocessingDrawing" xmlns:w10="urn:schemas-microsoft-com:office:word" xmlns:w="http://schemas.openxmlformats.org/wordprocessingml/2006/main" xmlns:w14="http://schemas.microsoft.com/office/word/2010/wordml" xmlns:w15="http://schemas.microsoft.com/office/word/2012/wordml" xmlns:w16cex="http://schemas.microsoft.com/office/word/2018/wordml/cex" xmlns:w16cid="http://schemas.microsoft.com/office/word/2016/wordml/cid" xmlns:w16="http://schemas.microsoft.com/office/word/2018/wordml" xmlns:w16sdtdh="http://schemas.microsoft.com/office/word/2020/wordml/sdtdatahash" xmlns:w16se="http://schemas.microsoft.com/office/word/2015/wordml/symex" xmlns:wpg="http://schemas.microsoft.com/office/word/2010/wordprocessingGroup" xmlns:wpi="http://schemas.microsoft.com/office/word/2010/wordprocessingInk" xmlns:wne="http://schemas.microsoft.com/office/word/2006/wordml" xmlns:wps="http://schemas.microsoft.com/office/word/2010/wordprocessingShape" mc:Ignorable="w14 w15 w16se w16cid w16 w16cex w16sdtdh wp14">
   <w:body>
     <w:p>
-      <w:r>
-        <w:t>Snr50.py</w:t>
-      </w:r>
-    </w:p>
-    <w:p/>
-    <w:p>
-      <w:r>
-        <w:t>SS ID</w:t>
-      </w:r>
-    </w:p>
-    <w:p>
-      <w:r>
-        <w:t>Condition</w:t>
-      </w:r>
-    </w:p>
-    <w:p>
-      <w:r>
-        <w:t>Step size</w:t>
-      </w:r>
-    </w:p>
-    <w:p>
-      <w:r>
-        <w:t>Date</w:t>
-      </w:r>
-    </w:p>
-    <w:p>
+      <w:pPr>
+        <w:shd w:val="clear" w:color="auto" w:fill="1E1E1E"/>
+        <w:spacing w:line="285" w:lineRule="atLeast"/>
+        <w:rPr>
+          <w:rFonts w:ascii="Consolas" w:eastAsia="Times New Roman" w:hAnsi="Consolas" w:cs="Times New Roman"/>
+          <w:color w:val="D4D4D4"/>
+          <w:sz w:val="21"/>
+          <w:szCs w:val="21"/>
+          <w:lang w:eastAsia="zh-CN"/>
+        </w:rPr>
+      </w:pPr>
+      <w:r>
+        <w:rPr>
+          <w:rFonts w:ascii="Consolas" w:eastAsia="Times New Roman" w:hAnsi="Consolas" w:cs="Times New Roman"/>
+          <w:color w:val="CE9178"/>
+          <w:sz w:val="21"/>
+          <w:szCs w:val="21"/>
+          <w:lang w:eastAsia="zh-CN"/>
+        </w:rPr>
+        <w:t xml:space="preserve">    An adaptive task to find the SNR50 for IEEE sentences in a fixed </w:t>
+      </w:r>
+    </w:p>
+    <w:p>
+      <w:pPr>
+        <w:shd w:val="clear" w:color="auto" w:fill="1E1E1E"/>
+        <w:spacing w:line="285" w:lineRule="atLeast"/>
+        <w:rPr>
+          <w:rFonts w:ascii="Consolas" w:eastAsia="Times New Roman" w:hAnsi="Consolas" w:cs="Times New Roman"/>
+          <w:color w:val="D4D4D4"/>
+          <w:sz w:val="21"/>
+          <w:szCs w:val="21"/>
+          <w:lang w:eastAsia="zh-CN"/>
+        </w:rPr>
+      </w:pPr>
+      <w:r>
+        <w:rPr>
+          <w:rFonts w:ascii="Consolas" w:eastAsia="Times New Roman" w:hAnsi="Consolas" w:cs="Times New Roman"/>
+          <w:color w:val="CE9178"/>
+          <w:sz w:val="21"/>
+          <w:szCs w:val="21"/>
+          <w:lang w:eastAsia="zh-CN"/>
+        </w:rPr>
+        <w:t xml:space="preserve">    background noise. Noise must be played externally (e.g., from </w:t>
+      </w:r>
+    </w:p>
+    <w:p>
+      <w:pPr>
+        <w:shd w:val="clear" w:color="auto" w:fill="1E1E1E"/>
+        <w:spacing w:line="285" w:lineRule="atLeast"/>
+        <w:rPr>
+          <w:rFonts w:ascii="Consolas" w:eastAsia="Times New Roman" w:hAnsi="Consolas" w:cs="Times New Roman"/>
+          <w:color w:val="D4D4D4"/>
+          <w:sz w:val="21"/>
+          <w:szCs w:val="21"/>
+          <w:lang w:eastAsia="zh-CN"/>
+        </w:rPr>
+      </w:pPr>
+      <w:r>
+        <w:rPr>
+          <w:rFonts w:ascii="Consolas" w:eastAsia="Times New Roman" w:hAnsi="Consolas" w:cs="Times New Roman"/>
+          <w:color w:val="CE9178"/>
+          <w:sz w:val="21"/>
+          <w:szCs w:val="21"/>
+          <w:lang w:eastAsia="zh-CN"/>
+        </w:rPr>
+        <w:t xml:space="preserve">    Audition). </w:t>
+      </w:r>
+    </w:p>
+    <w:p>
+      <w:pPr>
+        <w:shd w:val="clear" w:color="auto" w:fill="1E1E1E"/>
+        <w:spacing w:line="285" w:lineRule="atLeast"/>
+        <w:rPr>
+          <w:rFonts w:ascii="Consolas" w:eastAsia="Times New Roman" w:hAnsi="Consolas" w:cs="Times New Roman"/>
+          <w:color w:val="D4D4D4"/>
+          <w:sz w:val="21"/>
+          <w:szCs w:val="21"/>
+          <w:lang w:eastAsia="zh-CN"/>
+        </w:rPr>
+      </w:pPr>
+    </w:p>
+    <w:p>
+      <w:pPr>
+        <w:shd w:val="clear" w:color="auto" w:fill="1E1E1E"/>
+        <w:spacing w:line="285" w:lineRule="atLeast"/>
+        <w:rPr>
+          <w:rFonts w:ascii="Consolas" w:eastAsia="Times New Roman" w:hAnsi="Consolas" w:cs="Times New Roman"/>
+          <w:color w:val="D4D4D4"/>
+          <w:sz w:val="21"/>
+          <w:szCs w:val="21"/>
+          <w:lang w:eastAsia="zh-CN"/>
+        </w:rPr>
+      </w:pPr>
+      <w:r>
+        <w:rPr>
+          <w:rFonts w:ascii="Consolas" w:eastAsia="Times New Roman" w:hAnsi="Consolas" w:cs="Times New Roman"/>
+          <w:color w:val="CE9178"/>
+          <w:sz w:val="21"/>
+          <w:szCs w:val="21"/>
+          <w:lang w:eastAsia="zh-CN"/>
+        </w:rPr>
+        <w:t>    NOTES:</w:t>
+      </w:r>
+    </w:p>
+    <w:p>
+      <w:pPr>
+        <w:shd w:val="clear" w:color="auto" w:fill="1E1E1E"/>
+        <w:spacing w:line="285" w:lineRule="atLeast"/>
+        <w:rPr>
+          <w:rFonts w:ascii="Consolas" w:eastAsia="Times New Roman" w:hAnsi="Consolas" w:cs="Times New Roman"/>
+          <w:color w:val="D4D4D4"/>
+          <w:sz w:val="21"/>
+          <w:szCs w:val="21"/>
+          <w:lang w:eastAsia="zh-CN"/>
+        </w:rPr>
+      </w:pPr>
+      <w:r>
+        <w:rPr>
+          <w:rFonts w:ascii="Consolas" w:eastAsia="Times New Roman" w:hAnsi="Consolas" w:cs="Times New Roman"/>
+          <w:color w:val="CE9178"/>
+          <w:sz w:val="21"/>
+          <w:szCs w:val="21"/>
+          <w:lang w:eastAsia="zh-CN"/>
+        </w:rPr>
+        <w:t xml:space="preserve">        1. If you run out of stimuli (i.e., do not reach threshold </w:t>
+      </w:r>
+    </w:p>
+    <w:p>
+      <w:pPr>
+        <w:shd w:val="clear" w:color="auto" w:fill="1E1E1E"/>
+        <w:spacing w:line="285" w:lineRule="atLeast"/>
+        <w:rPr>
+          <w:rFonts w:ascii="Consolas" w:eastAsia="Times New Roman" w:hAnsi="Consolas" w:cs="Times New Roman"/>
+          <w:color w:val="D4D4D4"/>
+          <w:sz w:val="21"/>
+          <w:szCs w:val="21"/>
+          <w:lang w:eastAsia="zh-CN"/>
+        </w:rPr>
+      </w:pPr>
+      <w:r>
+        <w:rPr>
+          <w:rFonts w:ascii="Consolas" w:eastAsia="Times New Roman" w:hAnsi="Consolas" w:cs="Times New Roman"/>
+          <w:color w:val="CE9178"/>
+          <w:sz w:val="21"/>
+          <w:szCs w:val="21"/>
+          <w:lang w:eastAsia="zh-CN"/>
+        </w:rPr>
+        <w:t xml:space="preserve">        before the stimuli are exhausted), the routine will end </w:t>
+      </w:r>
+    </w:p>
+    <w:p>
+      <w:pPr>
+        <w:shd w:val="clear" w:color="auto" w:fill="1E1E1E"/>
+        <w:spacing w:line="285" w:lineRule="atLeast"/>
+        <w:rPr>
+          <w:rFonts w:ascii="Consolas" w:eastAsia="Times New Roman" w:hAnsi="Consolas" w:cs="Times New Roman"/>
+          <w:color w:val="D4D4D4"/>
+          <w:sz w:val="21"/>
+          <w:szCs w:val="21"/>
+          <w:lang w:eastAsia="zh-CN"/>
+        </w:rPr>
+      </w:pPr>
+      <w:r>
+        <w:rPr>
+          <w:rFonts w:ascii="Consolas" w:eastAsia="Times New Roman" w:hAnsi="Consolas" w:cs="Times New Roman"/>
+          <w:color w:val="CE9178"/>
+          <w:sz w:val="21"/>
+          <w:szCs w:val="21"/>
+          <w:lang w:eastAsia="zh-CN"/>
+        </w:rPr>
+        <w:t xml:space="preserve">        and the data will be saved; however, no values will be </w:t>
+      </w:r>
+    </w:p>
+    <w:p>
+      <w:pPr>
+        <w:shd w:val="clear" w:color="auto" w:fill="1E1E1E"/>
+        <w:spacing w:line="285" w:lineRule="atLeast"/>
+        <w:rPr>
+          <w:rFonts w:ascii="Consolas" w:eastAsia="Times New Roman" w:hAnsi="Consolas" w:cs="Times New Roman"/>
+          <w:color w:val="D4D4D4"/>
+          <w:sz w:val="21"/>
+          <w:szCs w:val="21"/>
+          <w:lang w:eastAsia="zh-CN"/>
+        </w:rPr>
+      </w:pPr>
+      <w:r>
+        <w:rPr>
+          <w:rFonts w:ascii="Consolas" w:eastAsia="Times New Roman" w:hAnsi="Consolas" w:cs="Times New Roman"/>
+          <w:color w:val="CE9178"/>
+          <w:sz w:val="21"/>
+          <w:szCs w:val="21"/>
+          <w:lang w:eastAsia="zh-CN"/>
+        </w:rPr>
+        <w:t>        calculated.</w:t>
+      </w:r>
+    </w:p>
+    <w:p>
+      <w:pPr>
+        <w:shd w:val="clear" w:color="auto" w:fill="1E1E1E"/>
+        <w:spacing w:line="285" w:lineRule="atLeast"/>
+        <w:rPr>
+          <w:rFonts w:ascii="Consolas" w:eastAsia="Times New Roman" w:hAnsi="Consolas" w:cs="Times New Roman"/>
+          <w:color w:val="D4D4D4"/>
+          <w:sz w:val="21"/>
+          <w:szCs w:val="21"/>
+          <w:lang w:eastAsia="zh-CN"/>
+        </w:rPr>
+      </w:pPr>
+      <w:r>
+        <w:rPr>
+          <w:rFonts w:ascii="Consolas" w:eastAsia="Times New Roman" w:hAnsi="Consolas" w:cs="Times New Roman"/>
+          <w:color w:val="CE9178"/>
+          <w:sz w:val="21"/>
+          <w:szCs w:val="21"/>
+          <w:lang w:eastAsia="zh-CN"/>
+        </w:rPr>
+        <w:t xml:space="preserve">        2. If you press an unexpected key (i.e., anything other </w:t>
+      </w:r>
+    </w:p>
+    <w:p>
+      <w:pPr>
+        <w:shd w:val="clear" w:color="auto" w:fill="1E1E1E"/>
+        <w:spacing w:line="285" w:lineRule="atLeast"/>
+        <w:rPr>
+          <w:rFonts w:ascii="Consolas" w:eastAsia="Times New Roman" w:hAnsi="Consolas" w:cs="Times New Roman"/>
+          <w:color w:val="D4D4D4"/>
+          <w:sz w:val="21"/>
+          <w:szCs w:val="21"/>
+          <w:lang w:eastAsia="zh-CN"/>
+        </w:rPr>
+      </w:pPr>
+      <w:r>
+        <w:rPr>
+          <w:rFonts w:ascii="Consolas" w:eastAsia="Times New Roman" w:hAnsi="Consolas" w:cs="Times New Roman"/>
+          <w:color w:val="CE9178"/>
+          <w:sz w:val="21"/>
+          <w:szCs w:val="21"/>
+          <w:lang w:eastAsia="zh-CN"/>
+        </w:rPr>
+        <w:t>        than the numbers 1 - 5 from the numpad only), the response</w:t>
+      </w:r>
+    </w:p>
+    <w:p>
+      <w:pPr>
+        <w:shd w:val="clear" w:color="auto" w:fill="1E1E1E"/>
+        <w:spacing w:line="285" w:lineRule="atLeast"/>
+        <w:rPr>
+          <w:rFonts w:ascii="Consolas" w:eastAsia="Times New Roman" w:hAnsi="Consolas" w:cs="Times New Roman"/>
+          <w:color w:val="D4D4D4"/>
+          <w:sz w:val="21"/>
+          <w:szCs w:val="21"/>
+          <w:lang w:eastAsia="zh-CN"/>
+        </w:rPr>
+      </w:pPr>
+      <w:r>
+        <w:rPr>
+          <w:rFonts w:ascii="Consolas" w:eastAsia="Times New Roman" w:hAnsi="Consolas" w:cs="Times New Roman"/>
+          <w:color w:val="CE9178"/>
+          <w:sz w:val="21"/>
+          <w:szCs w:val="21"/>
+          <w:lang w:eastAsia="zh-CN"/>
+        </w:rPr>
+        <w:t>        will be scored as incorrect and the routine will continue.</w:t>
+      </w:r>
+    </w:p>
+    <w:p>
+      <w:pPr>
+        <w:shd w:val="clear" w:color="auto" w:fill="1E1E1E"/>
+        <w:spacing w:line="285" w:lineRule="atLeast"/>
+        <w:rPr>
+          <w:rFonts w:ascii="Consolas" w:eastAsia="Times New Roman" w:hAnsi="Consolas" w:cs="Times New Roman"/>
+          <w:color w:val="D4D4D4"/>
+          <w:sz w:val="21"/>
+          <w:szCs w:val="21"/>
+          <w:lang w:eastAsia="zh-CN"/>
+        </w:rPr>
+      </w:pPr>
+    </w:p>
+    <w:p>
+      <w:pPr>
+        <w:shd w:val="clear" w:color="auto" w:fill="1E1E1E"/>
+        <w:spacing w:line="285" w:lineRule="atLeast"/>
+        <w:rPr>
+          <w:rFonts w:ascii="Consolas" w:eastAsia="Times New Roman" w:hAnsi="Consolas" w:cs="Times New Roman"/>
+          <w:color w:val="D4D4D4"/>
+          <w:sz w:val="21"/>
+          <w:szCs w:val="21"/>
+          <w:lang w:eastAsia="zh-CN"/>
+        </w:rPr>
+      </w:pPr>
+      <w:r>
+        <w:rPr>
+          <w:rFonts w:ascii="Consolas" w:eastAsia="Times New Roman" w:hAnsi="Consolas" w:cs="Times New Roman"/>
+          <w:color w:val="CE9178"/>
+          <w:sz w:val="21"/>
+          <w:szCs w:val="21"/>
+          <w:lang w:eastAsia="zh-CN"/>
+        </w:rPr>
+        <w:t>        SUBJECT: The subject name or number, using any convention.</w:t>
+      </w:r>
+    </w:p>
+    <w:p>
+      <w:pPr>
+        <w:shd w:val="clear" w:color="auto" w:fill="1E1E1E"/>
+        <w:spacing w:line="285" w:lineRule="atLeast"/>
+        <w:rPr>
+          <w:rFonts w:ascii="Consolas" w:eastAsia="Times New Roman" w:hAnsi="Consolas" w:cs="Times New Roman"/>
+          <w:color w:val="D4D4D4"/>
+          <w:sz w:val="21"/>
+          <w:szCs w:val="21"/>
+          <w:lang w:eastAsia="zh-CN"/>
+        </w:rPr>
+      </w:pPr>
+      <w:r>
+        <w:rPr>
+          <w:rFonts w:ascii="Consolas" w:eastAsia="Times New Roman" w:hAnsi="Consolas" w:cs="Times New Roman"/>
+          <w:color w:val="CE9178"/>
+          <w:sz w:val="21"/>
+          <w:szCs w:val="21"/>
+          <w:lang w:eastAsia="zh-CN"/>
+        </w:rPr>
+        <w:t>        CONDITION: The experimental condition.</w:t>
+      </w:r>
+    </w:p>
+    <w:p>
+      <w:pPr>
+        <w:shd w:val="clear" w:color="auto" w:fill="1E1E1E"/>
+        <w:spacing w:line="285" w:lineRule="atLeast"/>
+        <w:rPr>
+          <w:rFonts w:ascii="Consolas" w:eastAsia="Times New Roman" w:hAnsi="Consolas" w:cs="Times New Roman"/>
+          <w:color w:val="D4D4D4"/>
+          <w:sz w:val="21"/>
+          <w:szCs w:val="21"/>
+          <w:lang w:eastAsia="zh-CN"/>
+        </w:rPr>
+      </w:pPr>
+      <w:r>
+        <w:rPr>
+          <w:rFonts w:ascii="Consolas" w:eastAsia="Times New Roman" w:hAnsi="Consolas" w:cs="Times New Roman"/>
+          <w:color w:val="CE9178"/>
+          <w:sz w:val="21"/>
+          <w:szCs w:val="21"/>
+          <w:lang w:eastAsia="zh-CN"/>
+        </w:rPr>
+        <w:t xml:space="preserve">        LIST NUMBERS: Number of each list to include in playback. </w:t>
+      </w:r>
+    </w:p>
+    <w:p>
+      <w:pPr>
+        <w:shd w:val="clear" w:color="auto" w:fill="1E1E1E"/>
+        <w:spacing w:line="285" w:lineRule="atLeast"/>
+        <w:rPr>
+          <w:rFonts w:ascii="Consolas" w:eastAsia="Times New Roman" w:hAnsi="Consolas" w:cs="Times New Roman"/>
+          <w:color w:val="D4D4D4"/>
+          <w:sz w:val="21"/>
+          <w:szCs w:val="21"/>
+          <w:lang w:eastAsia="zh-CN"/>
+        </w:rPr>
+      </w:pPr>
+      <w:r>
+        <w:rPr>
+          <w:rFonts w:ascii="Consolas" w:eastAsia="Times New Roman" w:hAnsi="Consolas" w:cs="Times New Roman"/>
+          <w:color w:val="CE9178"/>
+          <w:sz w:val="21"/>
+          <w:szCs w:val="21"/>
+          <w:lang w:eastAsia="zh-CN"/>
+        </w:rPr>
+        <w:t>            Enter numbers separated by spaces.</w:t>
+      </w:r>
+    </w:p>
+    <w:p>
+      <w:pPr>
+        <w:shd w:val="clear" w:color="auto" w:fill="1E1E1E"/>
+        <w:spacing w:line="285" w:lineRule="atLeast"/>
+        <w:rPr>
+          <w:rFonts w:ascii="Consolas" w:eastAsia="Times New Roman" w:hAnsi="Consolas" w:cs="Times New Roman"/>
+          <w:color w:val="D4D4D4"/>
+          <w:sz w:val="21"/>
+          <w:szCs w:val="21"/>
+          <w:lang w:eastAsia="zh-CN"/>
+        </w:rPr>
+      </w:pPr>
+      <w:r>
+        <w:rPr>
+          <w:rFonts w:ascii="Consolas" w:eastAsia="Times New Roman" w:hAnsi="Consolas" w:cs="Times New Roman"/>
+          <w:color w:val="CE9178"/>
+          <w:sz w:val="21"/>
+          <w:szCs w:val="21"/>
+          <w:lang w:eastAsia="zh-CN"/>
+        </w:rPr>
+        <w:t>        STEP SIZE: The amount to increase/decrease stimulus.</w:t>
+      </w:r>
+    </w:p>
+    <w:p>
+      <w:pPr>
+        <w:shd w:val="clear" w:color="auto" w:fill="1E1E1E"/>
+        <w:spacing w:line="285" w:lineRule="atLeast"/>
+        <w:rPr>
+          <w:rFonts w:ascii="Consolas" w:eastAsia="Times New Roman" w:hAnsi="Consolas" w:cs="Times New Roman"/>
+          <w:color w:val="D4D4D4"/>
+          <w:sz w:val="21"/>
+          <w:szCs w:val="21"/>
+          <w:lang w:eastAsia="zh-CN"/>
+        </w:rPr>
+      </w:pPr>
+      <w:r>
+        <w:rPr>
+          <w:rFonts w:ascii="Consolas" w:eastAsia="Times New Roman" w:hAnsi="Consolas" w:cs="Times New Roman"/>
+          <w:color w:val="CE9178"/>
+          <w:sz w:val="21"/>
+          <w:szCs w:val="21"/>
+          <w:lang w:eastAsia="zh-CN"/>
+        </w:rPr>
+        <w:t xml:space="preserve">        STARTING LEVEL: The desired starting level in </w:t>
+      </w:r>
       <w:proofErr w:type="spellStart"/>
       <w:r>
-        <w:t>CalOffset</w:t>
+        <w:rPr>
+          <w:rFonts w:ascii="Consolas" w:eastAsia="Times New Roman" w:hAnsi="Consolas" w:cs="Times New Roman"/>
+          <w:color w:val="CE9178"/>
+          <w:sz w:val="21"/>
+          <w:szCs w:val="21"/>
+          <w:lang w:eastAsia="zh-CN"/>
+        </w:rPr>
+        <w:t>dB.</w:t>
       </w:r>
       <w:proofErr w:type="spellEnd"/>
     </w:p>
-    <w:p/>
-    <w:p/>
-    <w:p/>
-    <w:p>
-      <w:r>
-        <w:t>Calibrate.py</w:t>
-      </w:r>
-    </w:p>
-    <w:p/>
-    <w:p/>
+    <w:p>
+      <w:pPr>
+        <w:shd w:val="clear" w:color="auto" w:fill="1E1E1E"/>
+        <w:spacing w:line="285" w:lineRule="atLeast"/>
+        <w:rPr>
+          <w:rFonts w:ascii="Consolas" w:eastAsia="Times New Roman" w:hAnsi="Consolas" w:cs="Times New Roman"/>
+          <w:color w:val="D4D4D4"/>
+          <w:sz w:val="21"/>
+          <w:szCs w:val="21"/>
+          <w:lang w:eastAsia="zh-CN"/>
+        </w:rPr>
+      </w:pPr>
+      <w:r>
+        <w:rPr>
+          <w:rFonts w:ascii="Consolas" w:eastAsia="Times New Roman" w:hAnsi="Consolas" w:cs="Times New Roman"/>
+          <w:color w:val="CE9178"/>
+          <w:sz w:val="21"/>
+          <w:szCs w:val="21"/>
+          <w:lang w:eastAsia="zh-CN"/>
+        </w:rPr>
+        <w:t xml:space="preserve">        NOISE LEVEL (DB): The level in dB of the fixed noise. </w:t>
+      </w:r>
+    </w:p>
+    <w:p>
+      <w:pPr>
+        <w:shd w:val="clear" w:color="auto" w:fill="1E1E1E"/>
+        <w:spacing w:line="285" w:lineRule="atLeast"/>
+        <w:rPr>
+          <w:rFonts w:ascii="Consolas" w:eastAsia="Times New Roman" w:hAnsi="Consolas" w:cs="Times New Roman"/>
+          <w:color w:val="D4D4D4"/>
+          <w:sz w:val="21"/>
+          <w:szCs w:val="21"/>
+          <w:lang w:eastAsia="zh-CN"/>
+        </w:rPr>
+      </w:pPr>
+      <w:r>
+        <w:rPr>
+          <w:rFonts w:ascii="Consolas" w:eastAsia="Times New Roman" w:hAnsi="Consolas" w:cs="Times New Roman"/>
+          <w:color w:val="CE9178"/>
+          <w:sz w:val="21"/>
+          <w:szCs w:val="21"/>
+          <w:lang w:eastAsia="zh-CN"/>
+        </w:rPr>
+        <w:t>            Note that noise must be played from another device.</w:t>
+      </w:r>
+    </w:p>
+    <w:p>
+      <w:pPr>
+        <w:shd w:val="clear" w:color="auto" w:fill="1E1E1E"/>
+        <w:spacing w:line="285" w:lineRule="atLeast"/>
+        <w:rPr>
+          <w:rFonts w:ascii="Consolas" w:eastAsia="Times New Roman" w:hAnsi="Consolas" w:cs="Times New Roman"/>
+          <w:color w:val="D4D4D4"/>
+          <w:sz w:val="21"/>
+          <w:szCs w:val="21"/>
+          <w:lang w:eastAsia="zh-CN"/>
+        </w:rPr>
+      </w:pPr>
+      <w:r>
+        <w:rPr>
+          <w:rFonts w:ascii="Consolas" w:eastAsia="Times New Roman" w:hAnsi="Consolas" w:cs="Times New Roman"/>
+          <w:color w:val="CE9178"/>
+          <w:sz w:val="21"/>
+          <w:szCs w:val="21"/>
+          <w:lang w:eastAsia="zh-CN"/>
+        </w:rPr>
+        <w:t>        CALIBRATION: Enter "y" or "n" to play the calibration file.</w:t>
+      </w:r>
+    </w:p>
+    <w:p>
+      <w:pPr>
+        <w:shd w:val="clear" w:color="auto" w:fill="1E1E1E"/>
+        <w:spacing w:line="285" w:lineRule="atLeast"/>
+        <w:rPr>
+          <w:rFonts w:ascii="Consolas" w:eastAsia="Times New Roman" w:hAnsi="Consolas" w:cs="Times New Roman"/>
+          <w:color w:val="D4D4D4"/>
+          <w:sz w:val="21"/>
+          <w:szCs w:val="21"/>
+          <w:lang w:eastAsia="zh-CN"/>
+        </w:rPr>
+      </w:pPr>
+      <w:r>
+        <w:rPr>
+          <w:rFonts w:ascii="Consolas" w:eastAsia="Times New Roman" w:hAnsi="Consolas" w:cs="Times New Roman"/>
+          <w:color w:val="CE9178"/>
+          <w:sz w:val="21"/>
+          <w:szCs w:val="21"/>
+          <w:lang w:eastAsia="zh-CN"/>
+        </w:rPr>
+        <w:t xml:space="preserve">            A sound level meter should be used to record the </w:t>
+      </w:r>
+    </w:p>
+    <w:p>
+      <w:pPr>
+        <w:shd w:val="clear" w:color="auto" w:fill="1E1E1E"/>
+        <w:spacing w:line="285" w:lineRule="atLeast"/>
+        <w:rPr>
+          <w:rFonts w:ascii="Consolas" w:eastAsia="Times New Roman" w:hAnsi="Consolas" w:cs="Times New Roman"/>
+          <w:color w:val="D4D4D4"/>
+          <w:sz w:val="21"/>
+          <w:szCs w:val="21"/>
+          <w:lang w:eastAsia="zh-CN"/>
+        </w:rPr>
+      </w:pPr>
+      <w:r>
+        <w:rPr>
+          <w:rFonts w:ascii="Consolas" w:eastAsia="Times New Roman" w:hAnsi="Consolas" w:cs="Times New Roman"/>
+          <w:color w:val="CE9178"/>
+          <w:sz w:val="21"/>
+          <w:szCs w:val="21"/>
+          <w:lang w:eastAsia="zh-CN"/>
+        </w:rPr>
+        <w:t xml:space="preserve">            output level. </w:t>
+      </w:r>
+    </w:p>
+    <w:p>
+      <w:pPr>
+        <w:shd w:val="clear" w:color="auto" w:fill="1E1E1E"/>
+        <w:spacing w:line="285" w:lineRule="atLeast"/>
+        <w:rPr>
+          <w:rFonts w:ascii="Consolas" w:eastAsia="Times New Roman" w:hAnsi="Consolas" w:cs="Times New Roman"/>
+          <w:color w:val="D4D4D4"/>
+          <w:sz w:val="21"/>
+          <w:szCs w:val="21"/>
+          <w:lang w:eastAsia="zh-CN"/>
+        </w:rPr>
+      </w:pPr>
+      <w:r>
+        <w:rPr>
+          <w:rFonts w:ascii="Consolas" w:eastAsia="Times New Roman" w:hAnsi="Consolas" w:cs="Times New Roman"/>
+          <w:color w:val="CE9178"/>
+          <w:sz w:val="21"/>
+          <w:szCs w:val="21"/>
+          <w:lang w:eastAsia="zh-CN"/>
+        </w:rPr>
+        <w:t xml:space="preserve">        SLM OUTPUT: The level in dB from the sound level meter </w:t>
+      </w:r>
+    </w:p>
+    <w:p>
+      <w:pPr>
+        <w:shd w:val="clear" w:color="auto" w:fill="1E1E1E"/>
+        <w:spacing w:line="285" w:lineRule="atLeast"/>
+        <w:rPr>
+          <w:rFonts w:ascii="Consolas" w:eastAsia="Times New Roman" w:hAnsi="Consolas" w:cs="Times New Roman"/>
+          <w:color w:val="D4D4D4"/>
+          <w:sz w:val="21"/>
+          <w:szCs w:val="21"/>
+          <w:lang w:eastAsia="zh-CN"/>
+        </w:rPr>
+      </w:pPr>
+      <w:r>
+        <w:rPr>
+          <w:rFonts w:ascii="Consolas" w:eastAsia="Times New Roman" w:hAnsi="Consolas" w:cs="Times New Roman"/>
+          <w:color w:val="CE9178"/>
+          <w:sz w:val="21"/>
+          <w:szCs w:val="21"/>
+          <w:lang w:eastAsia="zh-CN"/>
+        </w:rPr>
+        <w:t>            when playing the calibration file.</w:t>
+      </w:r>
+    </w:p>
+    <w:p>
+      <w:pPr>
+        <w:shd w:val="clear" w:color="auto" w:fill="1E1E1E"/>
+        <w:spacing w:line="285" w:lineRule="atLeast"/>
+        <w:rPr>
+          <w:rFonts w:ascii="Consolas" w:eastAsia="Times New Roman" w:hAnsi="Consolas" w:cs="Times New Roman"/>
+          <w:color w:val="D4D4D4"/>
+          <w:sz w:val="21"/>
+          <w:szCs w:val="21"/>
+          <w:lang w:eastAsia="zh-CN"/>
+        </w:rPr>
+      </w:pPr>
+    </w:p>
+    <w:p>
+      <w:pPr>
+        <w:shd w:val="clear" w:color="auto" w:fill="1E1E1E"/>
+        <w:spacing w:line="285" w:lineRule="atLeast"/>
+        <w:rPr>
+          <w:rFonts w:ascii="Consolas" w:eastAsia="Times New Roman" w:hAnsi="Consolas" w:cs="Times New Roman"/>
+          <w:color w:val="D4D4D4"/>
+          <w:sz w:val="21"/>
+          <w:szCs w:val="21"/>
+          <w:lang w:eastAsia="zh-CN"/>
+        </w:rPr>
+      </w:pPr>
+      <w:r>
+        <w:rPr>
+          <w:rFonts w:ascii="Consolas" w:eastAsia="Times New Roman" w:hAnsi="Consolas" w:cs="Times New Roman"/>
+          <w:color w:val="CE9178"/>
+          <w:sz w:val="21"/>
+          <w:szCs w:val="21"/>
+          <w:lang w:eastAsia="zh-CN"/>
+        </w:rPr>
+        <w:t>    Written by: Travis M. Moore</w:t>
+      </w:r>
+    </w:p>
+    <w:p>
+      <w:pPr>
+        <w:shd w:val="clear" w:color="auto" w:fill="1E1E1E"/>
+        <w:spacing w:line="285" w:lineRule="atLeast"/>
+        <w:rPr>
+          <w:rFonts w:ascii="Consolas" w:eastAsia="Times New Roman" w:hAnsi="Consolas" w:cs="Times New Roman"/>
+          <w:color w:val="D4D4D4"/>
+          <w:sz w:val="21"/>
+          <w:szCs w:val="21"/>
+          <w:lang w:eastAsia="zh-CN"/>
+        </w:rPr>
+      </w:pPr>
+      <w:r>
+        <w:rPr>
+          <w:rFonts w:ascii="Consolas" w:eastAsia="Times New Roman" w:hAnsi="Consolas" w:cs="Times New Roman"/>
+          <w:color w:val="CE9178"/>
+          <w:sz w:val="21"/>
+          <w:szCs w:val="21"/>
+          <w:lang w:eastAsia="zh-CN"/>
+        </w:rPr>
+        <w:t>    Created: May 18, 2022</w:t>
+      </w:r>
+    </w:p>
+    <w:p>
+      <w:pPr>
+        <w:shd w:val="clear" w:color="auto" w:fill="1E1E1E"/>
+        <w:spacing w:line="285" w:lineRule="atLeast"/>
+        <w:rPr>
+          <w:rFonts w:ascii="Consolas" w:eastAsia="Times New Roman" w:hAnsi="Consolas" w:cs="Times New Roman"/>
+          <w:color w:val="D4D4D4"/>
+          <w:sz w:val="21"/>
+          <w:szCs w:val="21"/>
+          <w:lang w:eastAsia="zh-CN"/>
+        </w:rPr>
+      </w:pPr>
+      <w:r>
+        <w:rPr>
+          <w:rFonts w:ascii="Consolas" w:eastAsia="Times New Roman" w:hAnsi="Consolas" w:cs="Times New Roman"/>
+          <w:color w:val="CE9178"/>
+          <w:sz w:val="21"/>
+          <w:szCs w:val="21"/>
+          <w:lang w:eastAsia="zh-CN"/>
+        </w:rPr>
+        <w:t>    Last edited: May 24, 2022</w:t>
+      </w:r>
+    </w:p>
     <w:p/>
     <w:sectPr>
       <w:pgSz w:w="12240" w:h="15840"/>

</xml_diff>